<commit_message>
atualizado o relatori de aplicação do OWASP TOP 10: A02:2021-Cryptographic Failures. Aplicado 80% desse topico
</commit_message>
<xml_diff>
--- a/artefatos/relatorio-aplicacao-OWASP-Top-10.docx
+++ b/artefatos/relatorio-aplicacao-OWASP-Top-10.docx
@@ -18,13 +18,17 @@
     </w:p>
     <w:p>
       <w:pPr>
-        <w:pStyle w:val="Heading2"/>
-        <w:rPr/>
-      </w:pPr>
-      <w:bookmarkStart w:colFirst="0" w:colLast="0" w:name="_y8ngxxyij61p" w:id="1"/>
-      <w:bookmarkEnd w:id="1"/>
-      <w:r>
-        <w:rPr>
+        <w:rPr>
+          <w:b w:val="1"/>
+          <w:sz w:val="26"/>
+          <w:szCs w:val="26"/>
+        </w:rPr>
+      </w:pPr>
+      <w:r>
+        <w:rPr>
+          <w:b w:val="1"/>
+          <w:sz w:val="26"/>
+          <w:szCs w:val="26"/>
           <w:rtl w:val="0"/>
         </w:rPr>
         <w:t xml:space="preserve">Exceto para recursos públicos, negar por padrão.</w:t>
@@ -54,13 +58,27 @@
     </w:p>
     <w:p>
       <w:pPr>
-        <w:pStyle w:val="Heading2"/>
-        <w:rPr/>
-      </w:pPr>
-      <w:bookmarkStart w:colFirst="0" w:colLast="0" w:name="_kiw6vzrrowc6" w:id="2"/>
-      <w:bookmarkEnd w:id="2"/>
-      <w:r>
-        <w:rPr>
+        <w:rPr/>
+      </w:pPr>
+      <w:r>
+        <w:rPr>
+          <w:rtl w:val="0"/>
+        </w:rPr>
+      </w:r>
+    </w:p>
+    <w:p>
+      <w:pPr>
+        <w:rPr>
+          <w:b w:val="1"/>
+          <w:sz w:val="26"/>
+          <w:szCs w:val="26"/>
+        </w:rPr>
+      </w:pPr>
+      <w:r>
+        <w:rPr>
+          <w:b w:val="1"/>
+          <w:sz w:val="26"/>
+          <w:szCs w:val="26"/>
           <w:rtl w:val="0"/>
         </w:rPr>
         <w:t xml:space="preserve">Implemente mecanismos de controle de acesso uma vez e reutilize-os em todo o aplicativo, incluindo a minimização do uso de Cross-Origin Resource Sharing (CORS).</w:t>
@@ -101,13 +119,30 @@
     </w:p>
     <w:p>
       <w:pPr>
-        <w:pStyle w:val="Heading2"/>
-        <w:rPr/>
-      </w:pPr>
-      <w:bookmarkStart w:colFirst="0" w:colLast="0" w:name="_8ka0qlcvlrtl" w:id="3"/>
-      <w:bookmarkEnd w:id="3"/>
-      <w:r>
-        <w:rPr>
+        <w:rPr>
+          <w:sz w:val="26"/>
+          <w:szCs w:val="26"/>
+        </w:rPr>
+      </w:pPr>
+      <w:r>
+        <w:rPr>
+          <w:rtl w:val="0"/>
+        </w:rPr>
+      </w:r>
+    </w:p>
+    <w:p>
+      <w:pPr>
+        <w:rPr>
+          <w:b w:val="1"/>
+          <w:sz w:val="26"/>
+          <w:szCs w:val="26"/>
+        </w:rPr>
+      </w:pPr>
+      <w:r>
+        <w:rPr>
+          <w:b w:val="1"/>
+          <w:sz w:val="26"/>
+          <w:szCs w:val="26"/>
           <w:rtl w:val="0"/>
         </w:rPr>
         <w:t xml:space="preserve">Os controles de acesso ao modelo devem impor a propriedade do registro em vez de aceitar que o usuário possa criar, ler, atualizar ou excluir qualquer registro.</w:t>
@@ -126,13 +161,27 @@
     </w:p>
     <w:p>
       <w:pPr>
-        <w:pStyle w:val="Heading2"/>
-        <w:rPr/>
-      </w:pPr>
-      <w:bookmarkStart w:colFirst="0" w:colLast="0" w:name="_xf9c1shegqck" w:id="4"/>
-      <w:bookmarkEnd w:id="4"/>
-      <w:r>
-        <w:rPr>
+        <w:rPr/>
+      </w:pPr>
+      <w:r>
+        <w:rPr>
+          <w:rtl w:val="0"/>
+        </w:rPr>
+      </w:r>
+    </w:p>
+    <w:p>
+      <w:pPr>
+        <w:rPr>
+          <w:b w:val="1"/>
+          <w:sz w:val="26"/>
+          <w:szCs w:val="26"/>
+        </w:rPr>
+      </w:pPr>
+      <w:r>
+        <w:rPr>
+          <w:b w:val="1"/>
+          <w:sz w:val="26"/>
+          <w:szCs w:val="26"/>
           <w:rtl w:val="0"/>
         </w:rPr>
         <w:t xml:space="preserve">Os requisitos de limite de negócios de aplicativos exclusivos devem ser impostos por modelos de domínio.</w:t>
@@ -141,31 +190,42 @@
     <w:p>
       <w:pPr>
         <w:rPr>
-          <w:highlight w:val="yellow"/>
-        </w:rPr>
-      </w:pPr>
-      <w:r>
-        <w:rPr>
           <w:highlight w:val="white"/>
+        </w:rPr>
+      </w:pPr>
+      <w:r>
+        <w:rPr>
+          <w:highlight w:val="white"/>
           <w:rtl w:val="0"/>
         </w:rPr>
         <w:t xml:space="preserve">As validações de autenticação e autorização são feitas no controller, sempre levando em consideração o usuário autenticado no servidor. Nunca confiando nas informações enviadas do frontend.</w:t>
       </w:r>
-      <w:r>
-        <w:rPr>
-          <w:rtl w:val="0"/>
-        </w:rPr>
-      </w:r>
-    </w:p>
-    <w:p>
-      <w:pPr>
-        <w:pStyle w:val="Heading2"/>
-        <w:rPr/>
-      </w:pPr>
-      <w:bookmarkStart w:colFirst="0" w:colLast="0" w:name="_kad45ij8iayt" w:id="5"/>
-      <w:bookmarkEnd w:id="5"/>
-      <w:r>
-        <w:rPr>
+    </w:p>
+    <w:p>
+      <w:pPr>
+        <w:rPr>
+          <w:highlight w:val="white"/>
+        </w:rPr>
+      </w:pPr>
+      <w:r>
+        <w:rPr>
+          <w:rtl w:val="0"/>
+        </w:rPr>
+      </w:r>
+    </w:p>
+    <w:p>
+      <w:pPr>
+        <w:rPr>
+          <w:b w:val="1"/>
+          <w:sz w:val="26"/>
+          <w:szCs w:val="26"/>
+        </w:rPr>
+      </w:pPr>
+      <w:r>
+        <w:rPr>
+          <w:b w:val="1"/>
+          <w:sz w:val="26"/>
+          <w:szCs w:val="26"/>
           <w:rtl w:val="0"/>
         </w:rPr>
         <w:t xml:space="preserve">Desative a lista de diretórios do servidor da web e certifique-se de que os metadados do arquivo (por exemplo, o .git) e os arquivos de backup não estejam presentes nas raízes da web (web roots).</w:t>
@@ -195,13 +255,27 @@
     </w:p>
     <w:p>
       <w:pPr>
-        <w:pStyle w:val="Heading2"/>
-        <w:rPr/>
-      </w:pPr>
-      <w:bookmarkStart w:colFirst="0" w:colLast="0" w:name="_u5ntlak1jvu1" w:id="6"/>
-      <w:bookmarkEnd w:id="6"/>
-      <w:r>
-        <w:rPr>
+        <w:rPr/>
+      </w:pPr>
+      <w:r>
+        <w:rPr>
+          <w:rtl w:val="0"/>
+        </w:rPr>
+      </w:r>
+    </w:p>
+    <w:p>
+      <w:pPr>
+        <w:rPr>
+          <w:b w:val="1"/>
+          <w:sz w:val="26"/>
+          <w:szCs w:val="26"/>
+        </w:rPr>
+      </w:pPr>
+      <w:r>
+        <w:rPr>
+          <w:b w:val="1"/>
+          <w:sz w:val="26"/>
+          <w:szCs w:val="26"/>
           <w:rtl w:val="0"/>
         </w:rPr>
         <w:t xml:space="preserve">Registrar falhas de controle de acesso e alertar os administradores quando apropriado (por exemplo, falhas repetidas).</w:t>
@@ -277,13 +351,29 @@
     </w:p>
     <w:p>
       <w:pPr>
-        <w:pStyle w:val="Heading2"/>
-        <w:rPr/>
-      </w:pPr>
-      <w:bookmarkStart w:colFirst="0" w:colLast="0" w:name="_x046oegqzdbf" w:id="7"/>
-      <w:bookmarkEnd w:id="7"/>
-      <w:r>
-        <w:rPr>
+        <w:rPr>
+          <w:highlight w:val="white"/>
+        </w:rPr>
+      </w:pPr>
+      <w:r>
+        <w:rPr>
+          <w:rtl w:val="0"/>
+        </w:rPr>
+      </w:r>
+    </w:p>
+    <w:p>
+      <w:pPr>
+        <w:rPr>
+          <w:b w:val="1"/>
+          <w:sz w:val="26"/>
+          <w:szCs w:val="26"/>
+        </w:rPr>
+      </w:pPr>
+      <w:r>
+        <w:rPr>
+          <w:b w:val="1"/>
+          <w:sz w:val="26"/>
+          <w:szCs w:val="26"/>
           <w:rtl w:val="0"/>
         </w:rPr>
         <w:t xml:space="preserve">Limite de taxa o acesso da API e do controlador para minimizar os danos do conjunto de ferramentas de ataque automatizado.</w:t>
@@ -305,13 +395,29 @@
     </w:p>
     <w:p>
       <w:pPr>
-        <w:pStyle w:val="Heading2"/>
-        <w:rPr/>
-      </w:pPr>
-      <w:bookmarkStart w:colFirst="0" w:colLast="0" w:name="_fkd20zmeyw7j" w:id="8"/>
-      <w:bookmarkEnd w:id="8"/>
-      <w:r>
-        <w:rPr>
+        <w:rPr>
+          <w:highlight w:val="white"/>
+        </w:rPr>
+      </w:pPr>
+      <w:r>
+        <w:rPr>
+          <w:rtl w:val="0"/>
+        </w:rPr>
+      </w:r>
+    </w:p>
+    <w:p>
+      <w:pPr>
+        <w:rPr>
+          <w:b w:val="1"/>
+          <w:sz w:val="26"/>
+          <w:szCs w:val="26"/>
+        </w:rPr>
+      </w:pPr>
+      <w:r>
+        <w:rPr>
+          <w:b w:val="1"/>
+          <w:sz w:val="26"/>
+          <w:szCs w:val="26"/>
           <w:rtl w:val="0"/>
         </w:rPr>
         <w:t xml:space="preserve">Os identificadores de sessão com estado devem ser invalidados no servidor após o logout. Os tokens JWT sem estado devem ter vida curta, para que a janela de oportunidade para um invasor seja minimizada. Para JWTs de longa duração, é altamente recomendável seguir os padrões OAuth para revogar o acesso.</w:t>
@@ -341,51 +447,593 @@
     </w:p>
     <w:p>
       <w:pPr>
+        <w:pStyle w:val="Heading1"/>
+        <w:rPr/>
+      </w:pPr>
+      <w:bookmarkStart w:colFirst="0" w:colLast="0" w:name="_x9ihkccj7yti" w:id="1"/>
+      <w:bookmarkEnd w:id="1"/>
+      <w:r>
+        <w:rPr>
+          <w:rtl w:val="0"/>
+        </w:rPr>
+        <w:t xml:space="preserve">A02:2021-Cryptographic Failures</w:t>
+      </w:r>
+    </w:p>
+    <w:p>
+      <w:pPr>
+        <w:spacing w:after="240" w:lineRule="auto"/>
+        <w:rPr/>
+      </w:pPr>
+      <w:r>
+        <w:rPr>
+          <w:b w:val="1"/>
+          <w:sz w:val="26"/>
+          <w:szCs w:val="26"/>
+          <w:rtl w:val="0"/>
+        </w:rPr>
+        <w:t xml:space="preserve">Classifique os dados processados, armazenados ou transmitidos por um aplicativo. Identifique quais dados são confidenciais de acordo com as leis de privacidade, requisitos regulamentares ou necessidades de negócios.</w:t>
+        <w:br w:type="textWrapping"/>
+      </w:r>
+      <w:r>
+        <w:rPr>
+          <w:rtl w:val="0"/>
+        </w:rPr>
+        <w:t xml:space="preserve">[falta implementar]</w:t>
+      </w:r>
+      <w:r>
+        <w:rPr>
+          <w:rtl w:val="0"/>
+        </w:rPr>
+      </w:r>
+    </w:p>
+    <w:p>
+      <w:pPr>
+        <w:spacing w:after="240" w:lineRule="auto"/>
+        <w:rPr>
+          <w:b w:val="1"/>
+          <w:sz w:val="26"/>
+          <w:szCs w:val="26"/>
+        </w:rPr>
+      </w:pPr>
+      <w:r>
+        <w:rPr>
+          <w:b w:val="1"/>
+          <w:sz w:val="26"/>
+          <w:szCs w:val="26"/>
+          <w:rtl w:val="0"/>
+        </w:rPr>
+        <w:t xml:space="preserve">Não armazene dados confidenciais desnecessariamente. Descarte-o o mais rápido possível ou use tokenização compatível com PCI DSS ou mesmo truncamento. Os dados não retidos não podem ser roubados.</w:t>
+        <w:br w:type="textWrapping"/>
+      </w:r>
+      <w:r>
+        <w:rPr>
+          <w:rtl w:val="0"/>
+        </w:rPr>
+        <w:t xml:space="preserve">Por ser o chaveiro, a maioria dos dados são críticos. Mas uma das filosofias do projeto é sempre mantê-lo o mais enxuto possível.</w:t>
+      </w:r>
+      <w:r>
+        <w:rPr>
+          <w:rtl w:val="0"/>
+        </w:rPr>
+      </w:r>
+    </w:p>
+    <w:p>
+      <w:pPr>
+        <w:spacing w:after="240" w:lineRule="auto"/>
+        <w:rPr>
+          <w:b w:val="1"/>
+          <w:sz w:val="26"/>
+          <w:szCs w:val="26"/>
+        </w:rPr>
+      </w:pPr>
+      <w:r>
+        <w:rPr>
+          <w:b w:val="1"/>
+          <w:sz w:val="26"/>
+          <w:szCs w:val="26"/>
+          <w:rtl w:val="0"/>
+        </w:rPr>
+        <w:t xml:space="preserve">Certifique-se de criptografar todos os dados confidenciais armazenados.</w:t>
+        <w:br w:type="textWrapping"/>
+      </w:r>
+      <w:r>
+        <w:rPr>
+          <w:rtl w:val="0"/>
+        </w:rPr>
+        <w:t xml:space="preserve">Todas as informações críticas da entidade Entrada são criptografadas.</w:t>
+      </w:r>
+      <w:r>
+        <w:rPr>
+          <w:rtl w:val="0"/>
+        </w:rPr>
+      </w:r>
+    </w:p>
+    <w:p>
+      <w:pPr>
+        <w:spacing w:after="240" w:lineRule="auto"/>
+        <w:rPr/>
+      </w:pPr>
+      <w:r>
+        <w:rPr>
+          <w:b w:val="1"/>
+          <w:sz w:val="26"/>
+          <w:szCs w:val="26"/>
+          <w:rtl w:val="0"/>
+        </w:rPr>
+        <w:t xml:space="preserve">Certifique-se de que algoritmos, protocolos e senhas de padrão forte e atualizados estejam em vigor; use o gerenciamento de senhas adequado.</w:t>
+      </w:r>
+      <w:r>
+        <w:rPr>
+          <w:rtl w:val="0"/>
+        </w:rPr>
+      </w:r>
+    </w:p>
+    <w:p>
+      <w:pPr>
+        <w:numPr>
+          <w:ilvl w:val="0"/>
+          <w:numId w:val="2"/>
+        </w:numPr>
+        <w:spacing w:after="0" w:afterAutospacing="0" w:lineRule="auto"/>
+        <w:ind w:left="720" w:hanging="360"/>
+        <w:rPr>
+          <w:u w:val="none"/>
+        </w:rPr>
+      </w:pPr>
+      <w:r>
+        <w:rPr>
+          <w:rtl w:val="0"/>
+        </w:rPr>
+        <w:t xml:space="preserve">Usando a Lib Sodium para criptografar e descriptografar</w:t>
+      </w:r>
+    </w:p>
+    <w:p>
+      <w:pPr>
+        <w:numPr>
+          <w:ilvl w:val="0"/>
+          <w:numId w:val="2"/>
+        </w:numPr>
+        <w:spacing w:after="0" w:afterAutospacing="0" w:lineRule="auto"/>
+        <w:ind w:left="720" w:hanging="360"/>
+        <w:rPr>
+          <w:u w:val="none"/>
+        </w:rPr>
+      </w:pPr>
+      <w:r>
+        <w:rPr>
+          <w:rtl w:val="0"/>
+        </w:rPr>
+        <w:t xml:space="preserve">Gerando a chave de criptografia assim: sodium_bin2hex(sodium_crypto_secretbox_keygen())</w:t>
+      </w:r>
+    </w:p>
+    <w:p>
+      <w:pPr>
+        <w:numPr>
+          <w:ilvl w:val="0"/>
+          <w:numId w:val="2"/>
+        </w:numPr>
+        <w:spacing w:after="240" w:lineRule="auto"/>
+        <w:ind w:left="720" w:hanging="360"/>
+        <w:rPr>
+          <w:u w:val="none"/>
+        </w:rPr>
+      </w:pPr>
+      <w:r>
+        <w:rPr>
+          <w:rtl w:val="0"/>
+        </w:rPr>
+        <w:t xml:space="preserve">Usando variáveis de ambiente do Apache2 para armazenar a chave de criptografia. </w:t>
+      </w:r>
+    </w:p>
+    <w:p>
+      <w:pPr>
+        <w:spacing w:after="240" w:lineRule="auto"/>
+        <w:rPr>
+          <w:b w:val="1"/>
+          <w:sz w:val="26"/>
+          <w:szCs w:val="26"/>
+        </w:rPr>
+      </w:pPr>
+      <w:r>
+        <w:rPr>
+          <w:b w:val="1"/>
+          <w:sz w:val="26"/>
+          <w:szCs w:val="26"/>
+          <w:rtl w:val="0"/>
+        </w:rPr>
+        <w:t xml:space="preserve">Criptografe todos os dados em trânsito com protocolos seguros, como TLS com cifras de sigilo de encaminhamento (FS), priorização de cifras pelo servidor e parâmetros seguros. Aplique a criptografia usando diretivas como HTTP Strict Transport Security (HSTS).</w:t>
+        <w:br w:type="textWrapping"/>
+      </w:r>
+      <w:r>
+        <w:rPr>
+          <w:rtl w:val="0"/>
+        </w:rPr>
+        <w:t xml:space="preserve">Forçado a conexão HTTPS e aplicando o HSTS: kaw/src/Application.php</w:t>
+      </w:r>
+      <w:r>
+        <w:rPr>
+          <w:rtl w:val="0"/>
+        </w:rPr>
+      </w:r>
+    </w:p>
+    <w:p>
+      <w:pPr>
+        <w:spacing w:after="240" w:lineRule="auto"/>
+        <w:rPr>
+          <w:b w:val="1"/>
+          <w:sz w:val="26"/>
+          <w:szCs w:val="26"/>
+        </w:rPr>
+      </w:pPr>
+      <w:r>
+        <w:rPr>
+          <w:b w:val="1"/>
+          <w:sz w:val="26"/>
+          <w:szCs w:val="26"/>
+          <w:rtl w:val="0"/>
+        </w:rPr>
+        <w:t xml:space="preserve">Desative o armazenamento em cache para respostas que contenham dados confidenciais.</w:t>
+        <w:br w:type="textWrapping"/>
+      </w:r>
+      <w:r>
+        <w:rPr>
+          <w:rtl w:val="0"/>
+        </w:rPr>
+        <w:t xml:space="preserve">Feito no commit f88e4e5979556c05b5b1b6d1e37eaecb8fad056a</w:t>
+      </w:r>
+      <w:r>
+        <w:rPr>
+          <w:rtl w:val="0"/>
+        </w:rPr>
+      </w:r>
+    </w:p>
+    <w:p>
+      <w:pPr>
+        <w:spacing w:after="240" w:lineRule="auto"/>
+        <w:rPr>
+          <w:b w:val="1"/>
+          <w:sz w:val="26"/>
+          <w:szCs w:val="26"/>
+        </w:rPr>
+      </w:pPr>
+      <w:r>
+        <w:rPr>
+          <w:b w:val="1"/>
+          <w:sz w:val="26"/>
+          <w:szCs w:val="26"/>
+          <w:rtl w:val="0"/>
+        </w:rPr>
+        <w:t xml:space="preserve">Aplique os controles de segurança necessários de acordo com a classificação de dados.</w:t>
+        <w:br w:type="textWrapping"/>
+      </w:r>
+      <w:r>
+        <w:rPr>
+          <w:rtl w:val="0"/>
+        </w:rPr>
+        <w:t xml:space="preserve">[falta implementar]</w:t>
+      </w:r>
+      <w:r>
+        <w:rPr>
+          <w:rtl w:val="0"/>
+        </w:rPr>
+      </w:r>
+    </w:p>
+    <w:p>
+      <w:pPr>
+        <w:spacing w:after="240" w:lineRule="auto"/>
+        <w:rPr>
+          <w:b w:val="1"/>
+          <w:sz w:val="26"/>
+          <w:szCs w:val="26"/>
+        </w:rPr>
+      </w:pPr>
+      <w:r>
+        <w:rPr>
+          <w:b w:val="1"/>
+          <w:sz w:val="26"/>
+          <w:szCs w:val="26"/>
+          <w:rtl w:val="0"/>
+        </w:rPr>
+        <w:t xml:space="preserve">Não use protocolos legados, como FTP e SMTP, para transportar dados confidenciais.</w:t>
+        <w:br w:type="textWrapping"/>
+      </w:r>
+      <w:r>
+        <w:rPr>
+          <w:rtl w:val="0"/>
+        </w:rPr>
+        <w:t xml:space="preserve">A ferramenta ainda não utiliza SMTP para transportar dados.</w:t>
+      </w:r>
+      <w:r>
+        <w:rPr>
+          <w:rtl w:val="0"/>
+        </w:rPr>
+      </w:r>
+    </w:p>
+    <w:p>
+      <w:pPr>
+        <w:spacing w:after="240" w:lineRule="auto"/>
+        <w:rPr>
+          <w:b w:val="1"/>
+          <w:sz w:val="26"/>
+          <w:szCs w:val="26"/>
+        </w:rPr>
+      </w:pPr>
+      <w:r>
+        <w:rPr>
+          <w:b w:val="1"/>
+          <w:sz w:val="26"/>
+          <w:szCs w:val="26"/>
+          <w:rtl w:val="0"/>
+        </w:rPr>
+        <w:t xml:space="preserve">Armazene senhas usando fortes funções de hash adaptáveis e saltadas com um fator de trabalho (fator de atraso), como Argon2, scrypt, bcrypt ou PBKDF2.</w:t>
+        <w:br w:type="textWrapping"/>
+      </w:r>
+      <w:r>
+        <w:rPr>
+          <w:rtl w:val="0"/>
+        </w:rPr>
+        <w:t xml:space="preserve">Implementando a criptografia utilizando  a Lib Sodium: kaw/src/Model/Entity/Entrada.php</w:t>
+      </w:r>
+      <w:r>
+        <w:rPr>
+          <w:rtl w:val="0"/>
+        </w:rPr>
+      </w:r>
+    </w:p>
+    <w:p>
+      <w:pPr>
+        <w:spacing w:after="240" w:lineRule="auto"/>
+        <w:rPr>
+          <w:b w:val="1"/>
+          <w:sz w:val="26"/>
+          <w:szCs w:val="26"/>
+        </w:rPr>
+      </w:pPr>
+      <w:r>
+        <w:rPr>
+          <w:b w:val="1"/>
+          <w:sz w:val="26"/>
+          <w:szCs w:val="26"/>
+          <w:rtl w:val="0"/>
+        </w:rPr>
+        <w:t xml:space="preserve">Os vetores de inicialização devem ser escolhidos de acordo com o modo de operação. Para muitos modos, isso significa usar um CSPRNG (gerador de números pseudo-aleatórios criptograficamente seguro). Para modos que requerem um nonce, o vetor de inicialização (IV) não precisa de um CSPRNG. Em todos os casos, o IV nunca deve ser usado duas vezes para uma chave fixa.</w:t>
+        <w:br w:type="textWrapping"/>
+      </w:r>
+      <w:r>
+        <w:rPr>
+          <w:rtl w:val="0"/>
+        </w:rPr>
+        <w:t xml:space="preserve">Gerado um nonce único para cada criptografia, com o tamanho da constante SODIUM_CRYPTO_SECRETBOX_NONCEBYTES, através da função random_bytes(). Código: kaw/src/Model/Entity/Entrada.php:123</w:t>
+      </w:r>
+      <w:r>
+        <w:rPr>
+          <w:rtl w:val="0"/>
+        </w:rPr>
+      </w:r>
+    </w:p>
+    <w:p>
+      <w:pPr>
+        <w:spacing w:after="240" w:lineRule="auto"/>
+        <w:rPr>
+          <w:b w:val="1"/>
+          <w:sz w:val="26"/>
+          <w:szCs w:val="26"/>
+        </w:rPr>
+      </w:pPr>
+      <w:r>
+        <w:rPr>
+          <w:b w:val="1"/>
+          <w:sz w:val="26"/>
+          <w:szCs w:val="26"/>
+          <w:rtl w:val="0"/>
+        </w:rPr>
+        <w:t xml:space="preserve">Sempre use criptografia autenticada em vez de apenas criptografia.</w:t>
+        <w:br w:type="textWrapping"/>
+      </w:r>
+      <w:r>
+        <w:rPr>
+          <w:rtl w:val="0"/>
+        </w:rPr>
+        <w:t xml:space="preserve">Utilizando a função sodium_crypto_secretbox() já atende esse requisito.</w:t>
+      </w:r>
+      <w:r>
+        <w:rPr>
+          <w:rtl w:val="0"/>
+        </w:rPr>
+      </w:r>
+    </w:p>
+    <w:p>
+      <w:pPr>
+        <w:spacing w:after="240" w:lineRule="auto"/>
+        <w:rPr>
+          <w:b w:val="1"/>
+          <w:sz w:val="26"/>
+          <w:szCs w:val="26"/>
+        </w:rPr>
+      </w:pPr>
+      <w:r>
+        <w:rPr>
+          <w:b w:val="1"/>
+          <w:sz w:val="26"/>
+          <w:szCs w:val="26"/>
+          <w:rtl w:val="0"/>
+        </w:rPr>
+        <w:t xml:space="preserve">As chaves devem ser geradas de forma criptograficamente aleatória e armazenadas na memória como um </w:t>
+      </w:r>
+      <w:r>
+        <w:rPr>
+          <w:b w:val="1"/>
+          <w:i w:val="1"/>
+          <w:sz w:val="26"/>
+          <w:szCs w:val="26"/>
+          <w:rtl w:val="0"/>
+        </w:rPr>
+        <w:t xml:space="preserve">array</w:t>
+      </w:r>
+      <w:r>
+        <w:rPr>
+          <w:b w:val="1"/>
+          <w:sz w:val="26"/>
+          <w:szCs w:val="26"/>
+          <w:rtl w:val="0"/>
+        </w:rPr>
+        <w:t xml:space="preserve"> de </w:t>
+      </w:r>
+      <w:r>
+        <w:rPr>
+          <w:b w:val="1"/>
+          <w:i w:val="1"/>
+          <w:sz w:val="26"/>
+          <w:szCs w:val="26"/>
+          <w:rtl w:val="0"/>
+        </w:rPr>
+        <w:t xml:space="preserve">bytes</w:t>
+      </w:r>
+      <w:r>
+        <w:rPr>
+          <w:b w:val="1"/>
+          <w:sz w:val="26"/>
+          <w:szCs w:val="26"/>
+          <w:rtl w:val="0"/>
+        </w:rPr>
+        <w:t xml:space="preserve">. Se uma senha for usada, ela deve ser convertida em uma chave por meio de uma função de derivação de chave de base de senha apropriada.</w:t>
+        <w:br w:type="textWrapping"/>
+      </w:r>
+      <w:r>
+        <w:rPr>
+          <w:rtl w:val="0"/>
+        </w:rPr>
+        <w:t xml:space="preserve">No READM, na seção AMBIENTE DE PRODUÇÃO, no tópico ‘Configure variáveis de ambiente.’, é ensinado como  criar variáveis de ambiente no Apache 2 para fazer a criptografia das informações.</w:t>
+      </w:r>
+      <w:r>
+        <w:rPr>
+          <w:b w:val="1"/>
+          <w:sz w:val="26"/>
+          <w:szCs w:val="26"/>
+          <w:rtl w:val="0"/>
+        </w:rPr>
+        <w:br w:type="textWrapping"/>
+      </w:r>
+      <w:r>
+        <w:rPr>
+          <w:rtl w:val="0"/>
+        </w:rPr>
+        <w:t xml:space="preserve">No README, na seção GERANDO CHAVES DE SEGURANÇA, é recomendado usar a função sodium_bin2hex(sodium_crypto_secretbox_keygen()) para gerar a senha de criptografia.</w:t>
+      </w:r>
+      <w:r>
+        <w:rPr>
+          <w:rtl w:val="0"/>
+        </w:rPr>
+      </w:r>
+    </w:p>
+    <w:p>
+      <w:pPr>
+        <w:spacing w:after="240" w:lineRule="auto"/>
+        <w:rPr>
+          <w:b w:val="1"/>
+          <w:sz w:val="26"/>
+          <w:szCs w:val="26"/>
+        </w:rPr>
+      </w:pPr>
+      <w:r>
+        <w:rPr>
+          <w:b w:val="1"/>
+          <w:sz w:val="26"/>
+          <w:szCs w:val="26"/>
+          <w:rtl w:val="0"/>
+        </w:rPr>
+        <w:t xml:space="preserve">Certifique-se de que a aleatoriedade criptográfica seja usada quando apropriado e que não tenha sido usada uma semente de uma forma previsível ou com baixa entropia. A maioria das APIs modernas não exige que o desenvolvedor propague o CSPRNG para obter segurança.</w:t>
+        <w:br w:type="textWrapping"/>
+      </w:r>
+      <w:r>
+        <w:rPr>
+          <w:rtl w:val="0"/>
+        </w:rPr>
+        <w:t xml:space="preserve">Para gerar o NONCE da função sodium_crypto_secretbox(), é utilizado o random_bytes(SODIUM_CRYPTO_SECRETBOX_NONCEBYTES); Conforme orientação da documentação https://www.php.net/manual/en/function.sodium-crypto-secretbox</w:t>
+      </w:r>
+      <w:r>
+        <w:rPr>
+          <w:rtl w:val="0"/>
+        </w:rPr>
+      </w:r>
+    </w:p>
+    <w:p>
+      <w:pPr>
+        <w:spacing w:after="240" w:lineRule="auto"/>
+        <w:rPr>
+          <w:b w:val="1"/>
+          <w:sz w:val="26"/>
+          <w:szCs w:val="26"/>
+        </w:rPr>
+      </w:pPr>
+      <w:r>
+        <w:rPr>
+          <w:b w:val="1"/>
+          <w:sz w:val="26"/>
+          <w:szCs w:val="26"/>
+          <w:rtl w:val="0"/>
+        </w:rPr>
+        <w:t xml:space="preserve">Evite funções criptográficas e esquemas de preenchimento obsoletos, como MD5, SHA1, PKCS número 1 v1.5.</w:t>
+        <w:br w:type="textWrapping"/>
+      </w:r>
+      <w:r>
+        <w:rPr>
+          <w:rtl w:val="0"/>
+        </w:rPr>
+        <w:t xml:space="preserve">A função sodium_crypto_secretbox() implementa o algoritmo XSalsa20, um dos mais modernos. https://libsodium.gitbook.io/doc/advanced/stream_ciphers/xsalsa20 </w:t>
+      </w:r>
+      <w:r>
+        <w:rPr>
+          <w:rtl w:val="0"/>
+        </w:rPr>
+      </w:r>
+    </w:p>
+    <w:p>
+      <w:pPr>
+        <w:spacing w:after="240" w:lineRule="auto"/>
+        <w:rPr>
+          <w:b w:val="1"/>
+          <w:sz w:val="26"/>
+          <w:szCs w:val="26"/>
+        </w:rPr>
+      </w:pPr>
+      <w:r>
+        <w:rPr>
+          <w:b w:val="1"/>
+          <w:sz w:val="26"/>
+          <w:szCs w:val="26"/>
+          <w:rtl w:val="0"/>
+        </w:rPr>
+        <w:t xml:space="preserve">Verifique de forma independente a eficácia das configurações.</w:t>
+        <w:br w:type="textWrapping"/>
+      </w:r>
+      <w:r>
+        <w:rPr>
+          <w:rtl w:val="0"/>
+        </w:rPr>
+        <w:t xml:space="preserve">[falta implementar]</w:t>
+      </w:r>
+      <w:r>
+        <w:rPr>
+          <w:rtl w:val="0"/>
+        </w:rPr>
+      </w:r>
+    </w:p>
+    <w:p>
+      <w:pPr>
+        <w:rPr/>
+      </w:pPr>
+      <w:r>
+        <w:rPr>
+          <w:rtl w:val="0"/>
+        </w:rPr>
+      </w:r>
+    </w:p>
+    <w:p>
+      <w:pPr>
         <w:rPr/>
       </w:pPr>
       <w:hyperlink r:id="rId6">
-        <w:r>
-          <w:rPr>
-            <w:b w:val="1"/>
-            <w:color w:val="1155cc"/>
-            <w:u w:val="single"/>
-            <w:rtl w:val="0"/>
-          </w:rPr>
-          <w:t xml:space="preserve">A02:2021-Cryptographic Failures</w:t>
-        </w:r>
-      </w:hyperlink>
-      <w:r>
-        <w:rPr>
-          <w:rtl w:val="0"/>
-        </w:rPr>
-      </w:r>
-    </w:p>
-    <w:p>
-      <w:pPr>
-        <w:rPr/>
-      </w:pPr>
-      <w:r>
-        <w:rPr>
-          <w:rtl w:val="0"/>
-        </w:rPr>
-        <w:t xml:space="preserve">[falta implementar]</w:t>
-      </w:r>
-    </w:p>
-    <w:p>
-      <w:pPr>
-        <w:rPr/>
-      </w:pPr>
-      <w:r>
-        <w:rPr>
-          <w:rtl w:val="0"/>
-        </w:rPr>
-      </w:r>
-    </w:p>
-    <w:p>
-      <w:pPr>
-        <w:rPr/>
-      </w:pPr>
-      <w:hyperlink r:id="rId7">
         <w:r>
           <w:rPr>
             <w:b w:val="1"/>
@@ -428,7 +1076,7 @@
       <w:pPr>
         <w:rPr/>
       </w:pPr>
-      <w:hyperlink r:id="rId8">
+      <w:hyperlink r:id="rId7">
         <w:r>
           <w:rPr>
             <w:b w:val="1"/>
@@ -471,7 +1119,7 @@
       <w:pPr>
         <w:rPr/>
       </w:pPr>
-      <w:hyperlink r:id="rId9">
+      <w:hyperlink r:id="rId8">
         <w:r>
           <w:rPr>
             <w:b w:val="1"/>
@@ -514,7 +1162,7 @@
       <w:pPr>
         <w:rPr/>
       </w:pPr>
-      <w:hyperlink r:id="rId10">
+      <w:hyperlink r:id="rId9">
         <w:r>
           <w:rPr>
             <w:b w:val="1"/>
@@ -556,7 +1204,7 @@
       <w:pPr>
         <w:rPr/>
       </w:pPr>
-      <w:hyperlink r:id="rId11">
+      <w:hyperlink r:id="rId10">
         <w:r>
           <w:rPr>
             <w:b w:val="1"/>
@@ -599,7 +1247,7 @@
       <w:pPr>
         <w:rPr/>
       </w:pPr>
-      <w:hyperlink r:id="rId12">
+      <w:hyperlink r:id="rId11">
         <w:r>
           <w:rPr>
             <w:b w:val="1"/>
@@ -641,7 +1289,7 @@
       <w:pPr>
         <w:rPr/>
       </w:pPr>
-      <w:hyperlink r:id="rId13">
+      <w:hyperlink r:id="rId12">
         <w:r>
           <w:rPr>
             <w:b w:val="1"/>
@@ -684,7 +1332,7 @@
       <w:pPr>
         <w:rPr/>
       </w:pPr>
-      <w:hyperlink r:id="rId14">
+      <w:hyperlink r:id="rId13">
         <w:r>
           <w:rPr>
             <w:b w:val="1"/>
@@ -884,8 +1532,121 @@
       </w:rPr>
     </w:lvl>
   </w:abstractNum>
+  <w:abstractNum w:abstractNumId="2">
+    <w:lvl w:ilvl="0">
+      <w:start w:val="1"/>
+      <w:numFmt w:val="bullet"/>
+      <w:lvlText w:val="-"/>
+      <w:lvlJc w:val="left"/>
+      <w:pPr>
+        <w:ind w:left="720" w:hanging="360"/>
+      </w:pPr>
+      <w:rPr>
+        <w:u w:val="none"/>
+      </w:rPr>
+    </w:lvl>
+    <w:lvl w:ilvl="1">
+      <w:start w:val="1"/>
+      <w:numFmt w:val="bullet"/>
+      <w:lvlText w:val="-"/>
+      <w:lvlJc w:val="left"/>
+      <w:pPr>
+        <w:ind w:left="1440" w:hanging="360"/>
+      </w:pPr>
+      <w:rPr>
+        <w:u w:val="none"/>
+      </w:rPr>
+    </w:lvl>
+    <w:lvl w:ilvl="2">
+      <w:start w:val="1"/>
+      <w:numFmt w:val="bullet"/>
+      <w:lvlText w:val="-"/>
+      <w:lvlJc w:val="left"/>
+      <w:pPr>
+        <w:ind w:left="2160" w:hanging="360"/>
+      </w:pPr>
+      <w:rPr>
+        <w:u w:val="none"/>
+      </w:rPr>
+    </w:lvl>
+    <w:lvl w:ilvl="3">
+      <w:start w:val="1"/>
+      <w:numFmt w:val="bullet"/>
+      <w:lvlText w:val="-"/>
+      <w:lvlJc w:val="left"/>
+      <w:pPr>
+        <w:ind w:left="2880" w:hanging="360"/>
+      </w:pPr>
+      <w:rPr>
+        <w:u w:val="none"/>
+      </w:rPr>
+    </w:lvl>
+    <w:lvl w:ilvl="4">
+      <w:start w:val="1"/>
+      <w:numFmt w:val="bullet"/>
+      <w:lvlText w:val="-"/>
+      <w:lvlJc w:val="left"/>
+      <w:pPr>
+        <w:ind w:left="3600" w:hanging="360"/>
+      </w:pPr>
+      <w:rPr>
+        <w:u w:val="none"/>
+      </w:rPr>
+    </w:lvl>
+    <w:lvl w:ilvl="5">
+      <w:start w:val="1"/>
+      <w:numFmt w:val="bullet"/>
+      <w:lvlText w:val="-"/>
+      <w:lvlJc w:val="left"/>
+      <w:pPr>
+        <w:ind w:left="4320" w:hanging="360"/>
+      </w:pPr>
+      <w:rPr>
+        <w:u w:val="none"/>
+      </w:rPr>
+    </w:lvl>
+    <w:lvl w:ilvl="6">
+      <w:start w:val="1"/>
+      <w:numFmt w:val="bullet"/>
+      <w:lvlText w:val="-"/>
+      <w:lvlJc w:val="left"/>
+      <w:pPr>
+        <w:ind w:left="5040" w:hanging="360"/>
+      </w:pPr>
+      <w:rPr>
+        <w:u w:val="none"/>
+      </w:rPr>
+    </w:lvl>
+    <w:lvl w:ilvl="7">
+      <w:start w:val="1"/>
+      <w:numFmt w:val="bullet"/>
+      <w:lvlText w:val="-"/>
+      <w:lvlJc w:val="left"/>
+      <w:pPr>
+        <w:ind w:left="5760" w:hanging="360"/>
+      </w:pPr>
+      <w:rPr>
+        <w:u w:val="none"/>
+      </w:rPr>
+    </w:lvl>
+    <w:lvl w:ilvl="8">
+      <w:start w:val="1"/>
+      <w:numFmt w:val="bullet"/>
+      <w:lvlText w:val="-"/>
+      <w:lvlJc w:val="left"/>
+      <w:pPr>
+        <w:ind w:left="6480" w:hanging="360"/>
+      </w:pPr>
+      <w:rPr>
+        <w:u w:val="none"/>
+      </w:rPr>
+    </w:lvl>
+  </w:abstractNum>
   <w:num w:numId="1">
     <w:abstractNumId w:val="1"/>
+  </w:num>
+  <w:num w:numId="2">
+    <w:abstractNumId w:val="2"/>
   </w:num>
 </w:numbering>
 </file>

</xml_diff>

<commit_message>
Aplicado o A03:2021-Injection. Atualizado o documento com as provas da aplicação do OWASP TOP 10
</commit_message>
<xml_diff>
--- a/artefatos/relatorio-aplicacao-OWASP-Top-10.docx
+++ b/artefatos/relatorio-aplicacao-OWASP-Top-10.docx
@@ -1053,13 +1053,114 @@
     </w:p>
     <w:p>
       <w:pPr>
-        <w:rPr/>
-      </w:pPr>
-      <w:r>
-        <w:rPr>
-          <w:rtl w:val="0"/>
-        </w:rPr>
-        <w:t xml:space="preserve">[falta implementar]</w:t>
+        <w:spacing w:after="240" w:lineRule="auto"/>
+        <w:rPr/>
+      </w:pPr>
+      <w:r>
+        <w:rPr>
+          <w:b w:val="1"/>
+          <w:sz w:val="26"/>
+          <w:szCs w:val="26"/>
+          <w:rtl w:val="0"/>
+        </w:rPr>
+        <w:t xml:space="preserve">The preferred option is to use a safe API, which avoids using the interpreter entirely, provides a parameterized interface, or migrates to Object Relational Mapping Tools (ORMs).</w:t>
+        <w:br w:type="textWrapping"/>
+        <w:t xml:space="preserve"> Note: Even when parameterized, stored procedures can still introduce SQL injection if PL/SQL or T-SQL concatenates queries and data or executes hostile data with EXECUTE IMMEDIATE or exec().</w:t>
+      </w:r>
+      <w:r>
+        <w:rPr>
+          <w:rtl w:val="0"/>
+        </w:rPr>
+        <w:br w:type="textWrapping"/>
+        <w:t xml:space="preserve">Sempre utilizando o ORM do framework.</w:t>
+      </w:r>
+    </w:p>
+    <w:p>
+      <w:pPr>
+        <w:spacing w:after="240" w:lineRule="auto"/>
+        <w:rPr/>
+      </w:pPr>
+      <w:r>
+        <w:rPr>
+          <w:b w:val="1"/>
+          <w:sz w:val="26"/>
+          <w:szCs w:val="26"/>
+          <w:rtl w:val="0"/>
+        </w:rPr>
+        <w:t xml:space="preserve">Use positive server-side input validation. This is not a complete defense as many applications require special characters, such as text areas or APIs for mobile applications.</w:t>
+      </w:r>
+      <w:r>
+        <w:rPr>
+          <w:rtl w:val="0"/>
+        </w:rPr>
+        <w:br w:type="textWrapping"/>
+        <w:t xml:space="preserve">Não  consegui achar aplicabilidade no KAW.</w:t>
+      </w:r>
+    </w:p>
+    <w:p>
+      <w:pPr>
+        <w:spacing w:after="240" w:lineRule="auto"/>
+        <w:rPr/>
+      </w:pPr>
+      <w:r>
+        <w:rPr>
+          <w:b w:val="1"/>
+          <w:sz w:val="26"/>
+          <w:szCs w:val="26"/>
+          <w:rtl w:val="0"/>
+        </w:rPr>
+        <w:t xml:space="preserve">For any residual dynamic queries, escape special characters using the specific escape syntax for that interpreter.</w:t>
+        <w:br w:type="textWrapping"/>
+        <w:t xml:space="preserve"> Note: SQL structures such as table names, column names, and so on cannot be escaped, and thus user-supplied structure names are dangerous. This is a common issue in report-writing software.</w:t>
+      </w:r>
+      <w:r>
+        <w:rPr>
+          <w:rtl w:val="0"/>
+        </w:rPr>
+        <w:br w:type="textWrapping"/>
+        <w:t xml:space="preserve">Sempre utilizando o ORM do framework.</w:t>
+      </w:r>
+    </w:p>
+    <w:p>
+      <w:pPr>
+        <w:spacing w:after="240" w:lineRule="auto"/>
+        <w:rPr/>
+      </w:pPr>
+      <w:r>
+        <w:rPr>
+          <w:b w:val="1"/>
+          <w:sz w:val="26"/>
+          <w:szCs w:val="26"/>
+          <w:rtl w:val="0"/>
+        </w:rPr>
+        <w:t xml:space="preserve">Use LIMIT and other SQL controls within queries to prevent mass disclosure of records in case of SQL injection.</w:t>
+      </w:r>
+      <w:r>
+        <w:rPr>
+          <w:rtl w:val="0"/>
+        </w:rPr>
+        <w:br w:type="textWrapping"/>
+        <w:t xml:space="preserve">Todas queries foram conferidas. Nas grandes listagens foi adicionado o limit.</w:t>
+      </w:r>
+    </w:p>
+    <w:p>
+      <w:pPr>
+        <w:rPr/>
+      </w:pPr>
+      <w:r>
+        <w:rPr>
+          <w:rtl w:val="0"/>
+        </w:rPr>
+      </w:r>
+    </w:p>
+    <w:p>
+      <w:pPr>
+        <w:rPr/>
+      </w:pPr>
+      <w:r>
+        <w:rPr>
+          <w:rtl w:val="0"/>
+        </w:rPr>
       </w:r>
     </w:p>
     <w:p>

</xml_diff>

<commit_message>
Atualizando relatorio aplicacao OWASP Top 10
</commit_message>
<xml_diff>
--- a/artefatos/relatorio-aplicacao-OWASP-Top-10.docx
+++ b/artefatos/relatorio-aplicacao-OWASP-Top-10.docx
@@ -843,6 +843,30 @@
         <w:rPr/>
       </w:pPr>
       <w:r>
+        <w:rPr/>
+        <w:t xml:space="preserve">Nesta </w:t>
+      </w:r>
+      <w:hyperlink r:id="rId2">
+        <w:r>
+          <w:rPr>
+            <w:color w:val="1155CC"/>
+            <w:u w:val="single"/>
+          </w:rPr>
+          <w:t>PR</w:t>
+        </w:r>
+      </w:hyperlink>
+      <w:r>
+        <w:rPr/>
+        <w:t xml:space="preserve"> foi implementado a verificação dos dados enviados via JSON ao servidor. Essa validação pode auxiliar em uma futura aplicação deste requisito.</w:t>
+      </w:r>
+    </w:p>
+    <w:p>
+      <w:pPr>
+        <w:pStyle w:val="Normal1"/>
+        <w:spacing w:lineRule="auto" w:line="240" w:before="0" w:after="240"/>
+        <w:rPr/>
+      </w:pPr>
+      <w:r>
         <w:rPr>
           <w:b/>
         </w:rPr>
@@ -853,7 +877,7 @@
         <w:br/>
         <w:t xml:space="preserve">Sempre utilizando o ORM do framework e seguindo a </w:t>
       </w:r>
-      <w:hyperlink r:id="rId2">
+      <w:hyperlink r:id="rId3">
         <w:r>
           <w:rPr>
             <w:color w:val="1155CC"/>
@@ -898,7 +922,7 @@
           <w:u w:val="none"/>
         </w:rPr>
       </w:pPr>
-      <w:hyperlink r:id="rId3">
+      <w:hyperlink r:id="rId4">
         <w:r>
           <w:rPr>
             <w:color w:val="1155CC"/>
@@ -921,7 +945,7 @@
           <w:u w:val="none"/>
         </w:rPr>
       </w:pPr>
-      <w:hyperlink r:id="rId4">
+      <w:hyperlink r:id="rId5">
         <w:r>
           <w:rPr>
             <w:color w:val="1155CC"/>
@@ -1521,7 +1545,7 @@
           <w:u w:val="none"/>
         </w:rPr>
       </w:pPr>
-      <w:hyperlink r:id="rId5">
+      <w:hyperlink r:id="rId6">
         <w:r>
           <w:rPr>
             <w:color w:val="1155CC"/>
@@ -1543,7 +1567,7 @@
           <w:u w:val="none"/>
         </w:rPr>
       </w:pPr>
-      <w:hyperlink r:id="rId6">
+      <w:hyperlink r:id="rId7">
         <w:r>
           <w:rPr>
             <w:color w:val="1155CC"/>
@@ -1571,7 +1595,7 @@
         <w:rPr/>
         <w:t xml:space="preserve">Depois de implementar o CSP, o resultado do </w:t>
       </w:r>
-      <w:hyperlink r:id="rId7">
+      <w:hyperlink r:id="rId8">
         <w:r>
           <w:rPr>
             <w:color w:val="1155CC"/>
@@ -1610,7 +1634,7 @@
                     </pic:cNvPicPr>
                   </pic:nvPicPr>
                   <pic:blipFill>
-                    <a:blip r:embed="rId8"/>
+                    <a:blip r:embed="rId9"/>
                     <a:stretch>
                       <a:fillRect/>
                     </a:stretch>
@@ -1710,7 +1734,7 @@
         <w:pStyle w:val="Normal1"/>
         <w:rPr/>
       </w:pPr>
-      <w:hyperlink r:id="rId9">
+      <w:hyperlink r:id="rId10">
         <w:r>
           <w:rPr>
             <w:color w:val="1155CC"/>
@@ -2332,7 +2356,7 @@
         <w:rPr/>
         <w:t xml:space="preserve">Nas solicitações é adicionado um token segurança no header, para proteger contra ataques do tipo CSRF. Também é feita </w:t>
       </w:r>
-      <w:hyperlink r:id="rId10">
+      <w:hyperlink r:id="rId11">
         <w:r>
           <w:rPr>
             <w:color w:val="1155CC"/>
@@ -2589,7 +2613,7 @@
         <w:rPr/>
         <w:t xml:space="preserve">É feita </w:t>
       </w:r>
-      <w:hyperlink r:id="rId11">
+      <w:hyperlink r:id="rId12">
         <w:r>
           <w:rPr>
             <w:color w:val="1155CC"/>

</xml_diff>

<commit_message>
Atualizando relatorio aplicacao OWASP Top 10 (#19)
</commit_message>
<xml_diff>
--- a/artefatos/relatorio-aplicacao-OWASP-Top-10.docx
+++ b/artefatos/relatorio-aplicacao-OWASP-Top-10.docx
@@ -843,6 +843,30 @@
         <w:rPr/>
       </w:pPr>
       <w:r>
+        <w:rPr/>
+        <w:t xml:space="preserve">Nesta </w:t>
+      </w:r>
+      <w:hyperlink r:id="rId2">
+        <w:r>
+          <w:rPr>
+            <w:color w:val="1155CC"/>
+            <w:u w:val="single"/>
+          </w:rPr>
+          <w:t>PR</w:t>
+        </w:r>
+      </w:hyperlink>
+      <w:r>
+        <w:rPr/>
+        <w:t xml:space="preserve"> foi implementado a verificação dos dados enviados via JSON ao servidor. Essa validação pode auxiliar em uma futura aplicação deste requisito.</w:t>
+      </w:r>
+    </w:p>
+    <w:p>
+      <w:pPr>
+        <w:pStyle w:val="Normal1"/>
+        <w:spacing w:lineRule="auto" w:line="240" w:before="0" w:after="240"/>
+        <w:rPr/>
+      </w:pPr>
+      <w:r>
         <w:rPr>
           <w:b/>
         </w:rPr>
@@ -853,7 +877,7 @@
         <w:br/>
         <w:t xml:space="preserve">Sempre utilizando o ORM do framework e seguindo a </w:t>
       </w:r>
-      <w:hyperlink r:id="rId2">
+      <w:hyperlink r:id="rId3">
         <w:r>
           <w:rPr>
             <w:color w:val="1155CC"/>
@@ -898,7 +922,7 @@
           <w:u w:val="none"/>
         </w:rPr>
       </w:pPr>
-      <w:hyperlink r:id="rId3">
+      <w:hyperlink r:id="rId4">
         <w:r>
           <w:rPr>
             <w:color w:val="1155CC"/>
@@ -921,7 +945,7 @@
           <w:u w:val="none"/>
         </w:rPr>
       </w:pPr>
-      <w:hyperlink r:id="rId4">
+      <w:hyperlink r:id="rId5">
         <w:r>
           <w:rPr>
             <w:color w:val="1155CC"/>
@@ -1521,7 +1545,7 @@
           <w:u w:val="none"/>
         </w:rPr>
       </w:pPr>
-      <w:hyperlink r:id="rId5">
+      <w:hyperlink r:id="rId6">
         <w:r>
           <w:rPr>
             <w:color w:val="1155CC"/>
@@ -1543,7 +1567,7 @@
           <w:u w:val="none"/>
         </w:rPr>
       </w:pPr>
-      <w:hyperlink r:id="rId6">
+      <w:hyperlink r:id="rId7">
         <w:r>
           <w:rPr>
             <w:color w:val="1155CC"/>
@@ -1571,7 +1595,7 @@
         <w:rPr/>
         <w:t xml:space="preserve">Depois de implementar o CSP, o resultado do </w:t>
       </w:r>
-      <w:hyperlink r:id="rId7">
+      <w:hyperlink r:id="rId8">
         <w:r>
           <w:rPr>
             <w:color w:val="1155CC"/>
@@ -1610,7 +1634,7 @@
                     </pic:cNvPicPr>
                   </pic:nvPicPr>
                   <pic:blipFill>
-                    <a:blip r:embed="rId8"/>
+                    <a:blip r:embed="rId9"/>
                     <a:stretch>
                       <a:fillRect/>
                     </a:stretch>
@@ -1710,7 +1734,7 @@
         <w:pStyle w:val="Normal1"/>
         <w:rPr/>
       </w:pPr>
-      <w:hyperlink r:id="rId9">
+      <w:hyperlink r:id="rId10">
         <w:r>
           <w:rPr>
             <w:color w:val="1155CC"/>
@@ -2332,7 +2356,7 @@
         <w:rPr/>
         <w:t xml:space="preserve">Nas solicitações é adicionado um token segurança no header, para proteger contra ataques do tipo CSRF. Também é feita </w:t>
       </w:r>
-      <w:hyperlink r:id="rId10">
+      <w:hyperlink r:id="rId11">
         <w:r>
           <w:rPr>
             <w:color w:val="1155CC"/>
@@ -2589,7 +2613,7 @@
         <w:rPr/>
         <w:t xml:space="preserve">É feita </w:t>
       </w:r>
-      <w:hyperlink r:id="rId11">
+      <w:hyperlink r:id="rId12">
         <w:r>
           <w:rPr>
             <w:color w:val="1155CC"/>

</xml_diff>